<commit_message>
End of work 2/9
</commit_message>
<xml_diff>
--- a/Networks_FP_documentation.docx
+++ b/Networks_FP_documentation.docx
@@ -1,6 +1,6 @@
 
 <file path=word/document.xml><?xml version="1.0" encoding="utf-8"?>
-<w:document xmlns:wpc="http://schemas.microsoft.com/office/word/2010/wordprocessingCanvas" xmlns:cx="http://schemas.microsoft.com/office/drawing/2014/chartex" xmlns:cx1="http://schemas.microsoft.com/office/drawing/2015/9/8/chartex" xmlns:mc="http://schemas.openxmlformats.org/markup-compatibility/2006" xmlns:o="urn:schemas-microsoft-com:office:office" xmlns:r="http://schemas.openxmlformats.org/officeDocument/2006/relationships" xmlns:m="http://schemas.openxmlformats.org/officeDocument/2006/math" xmlns:v="urn:schemas-microsoft-com:vml" xmlns:wp14="http://schemas.microsoft.com/office/word/2010/wordprocessingDrawing" xmlns:wp="http://schemas.openxmlformats.org/drawingml/2006/wordprocessingDrawing" xmlns:w10="urn:schemas-microsoft-com:office:word" xmlns:w="http://schemas.openxmlformats.org/wordprocessingml/2006/main" xmlns:w14="http://schemas.microsoft.com/office/word/2010/wordml" xmlns:w15="http://schemas.microsoft.com/office/word/2012/wordml" xmlns:w16se="http://schemas.microsoft.com/office/word/2015/wordml/symex" xmlns:wpg="http://schemas.microsoft.com/office/word/2010/wordprocessingGroup" xmlns:wpi="http://schemas.microsoft.com/office/word/2010/wordprocessingInk" xmlns:wne="http://schemas.microsoft.com/office/word/2006/wordml" xmlns:wps="http://schemas.microsoft.com/office/word/2010/wordprocessingShape" mc:Ignorable="w14 w15 w16se wp14">
+<w:document xmlns:wpc="http://schemas.microsoft.com/office/word/2010/wordprocessingCanvas" xmlns:cx="http://schemas.microsoft.com/office/drawing/2014/chartex" xmlns:cx1="http://schemas.microsoft.com/office/drawing/2015/9/8/chartex" xmlns:cx2="http://schemas.microsoft.com/office/drawing/2015/10/21/chartex" xmlns:cx3="http://schemas.microsoft.com/office/drawing/2016/5/9/chartex" xmlns:cx4="http://schemas.microsoft.com/office/drawing/2016/5/10/chartex" xmlns:cx5="http://schemas.microsoft.com/office/drawing/2016/5/11/chartex" xmlns:cx6="http://schemas.microsoft.com/office/drawing/2016/5/12/chartex" xmlns:cx7="http://schemas.microsoft.com/office/drawing/2016/5/13/chartex" xmlns:cx8="http://schemas.microsoft.com/office/drawing/2016/5/14/chartex" xmlns:mc="http://schemas.openxmlformats.org/markup-compatibility/2006" xmlns:aink="http://schemas.microsoft.com/office/drawing/2016/ink" xmlns:am3d="http://schemas.microsoft.com/office/drawing/2017/model3d" xmlns:o="urn:schemas-microsoft-com:office:office" xmlns:r="http://schemas.openxmlformats.org/officeDocument/2006/relationships" xmlns:m="http://schemas.openxmlformats.org/officeDocument/2006/math" xmlns:v="urn:schemas-microsoft-com:vml" xmlns:wp14="http://schemas.microsoft.com/office/word/2010/wordprocessingDrawing" xmlns:wp="http://schemas.openxmlformats.org/drawingml/2006/wordprocessingDrawing" xmlns:w10="urn:schemas-microsoft-com:office:word" xmlns:w="http://schemas.openxmlformats.org/wordprocessingml/2006/main" xmlns:w14="http://schemas.microsoft.com/office/word/2010/wordml" xmlns:w15="http://schemas.microsoft.com/office/word/2012/wordml" xmlns:w16cid="http://schemas.microsoft.com/office/word/2016/wordml/cid" xmlns:w16se="http://schemas.microsoft.com/office/word/2015/wordml/symex" xmlns:wpg="http://schemas.microsoft.com/office/word/2010/wordprocessingGroup" xmlns:wpi="http://schemas.microsoft.com/office/word/2010/wordprocessingInk" xmlns:wne="http://schemas.microsoft.com/office/word/2006/wordml" xmlns:wps="http://schemas.microsoft.com/office/word/2010/wordprocessingShape" mc:Ignorable="w14 w15 w16se w16cid wp14">
   <w:body>
     <w:p>
       <w:pPr>
@@ -15,8 +15,13 @@
         <w:pStyle w:val="Heading2"/>
       </w:pPr>
       <w:r>
-        <w:t>By: Andrew Gazeley</w:t>
-      </w:r>
+        <w:t xml:space="preserve">By: Andrew </w:t>
+      </w:r>
+      <w:proofErr w:type="spellStart"/>
+      <w:r>
+        <w:t>Gazeley</w:t>
+      </w:r>
+      <w:proofErr w:type="spellEnd"/>
     </w:p>
     <w:p>
       <w:pPr>
@@ -46,7 +51,15 @@
     </w:p>
     <w:p>
       <w:r>
-        <w:t xml:space="preserve">The objective of my project was to create a client-server based application for playing battleship across a network. Using only lower level libraries in python to send and receive commands such as connection info, requests for open lobbies, join/create game requests and move request. The server handles the back-end game logic and then the client is responsible for the generation and display of the info in an organized and hopefully graphical manner. </w:t>
+        <w:t xml:space="preserve">The objective of my project was to create a </w:t>
+      </w:r>
+      <w:proofErr w:type="gramStart"/>
+      <w:r>
+        <w:t>client-server based</w:t>
+      </w:r>
+      <w:proofErr w:type="gramEnd"/>
+      <w:r>
+        <w:t xml:space="preserve"> application for playing battleship across a network. Using only lower level libraries in python to send and receive commands such as connection info, requests for open lobbies, join/create game requests and move request. The server handles the back-end game logic and then the client is responsible for the generation and display of the info in an organized and hopefully graphical manner. </w:t>
       </w:r>
     </w:p>
     <w:p/>
@@ -63,7 +76,15 @@
         <w:t xml:space="preserve">My plan is to build two scripts </w:t>
       </w:r>
       <w:r>
-        <w:t xml:space="preserve">relying on UDP socket based communication to send info back and forth. I am sending the data in JSON notation so that it can be serialized back into dictionary objects on the end-points. </w:t>
+        <w:t xml:space="preserve">relying on UDP </w:t>
+      </w:r>
+      <w:proofErr w:type="gramStart"/>
+      <w:r>
+        <w:t>socket based</w:t>
+      </w:r>
+      <w:proofErr w:type="gramEnd"/>
+      <w:r>
+        <w:t xml:space="preserve"> communication to send info back and forth. I am sending the data in JSON notation so that it can be serialized back into dictionary objects on the end-points. </w:t>
       </w:r>
       <w:r>
         <w:t xml:space="preserve">The message format will be as show below in </w:t>
@@ -109,9 +130,11 @@
             <w:tcW w:w="2337" w:type="dxa"/>
           </w:tcPr>
           <w:p>
+            <w:proofErr w:type="spellStart"/>
             <w:r>
               <w:t>Game_id</w:t>
             </w:r>
+            <w:proofErr w:type="spellEnd"/>
           </w:p>
         </w:tc>
         <w:tc>
@@ -129,9 +152,11 @@
             <w:tcW w:w="2338" w:type="dxa"/>
           </w:tcPr>
           <w:p>
+            <w:proofErr w:type="spellStart"/>
             <w:r>
               <w:t>Req_type</w:t>
             </w:r>
+            <w:proofErr w:type="spellEnd"/>
           </w:p>
         </w:tc>
         <w:tc>
@@ -139,9 +164,11 @@
             <w:tcW w:w="2338" w:type="dxa"/>
           </w:tcPr>
           <w:p>
+            <w:proofErr w:type="spellStart"/>
             <w:r>
               <w:t>Req_msg</w:t>
             </w:r>
+            <w:proofErr w:type="spellEnd"/>
           </w:p>
         </w:tc>
       </w:tr>
@@ -182,8 +209,13 @@
           </w:tcPr>
           <w:p>
             <w:r>
-              <w:t>The content of the reques</w:t>
+              <w:t xml:space="preserve">The content of the </w:t>
             </w:r>
+            <w:proofErr w:type="spellStart"/>
+            <w:r>
+              <w:t>reques</w:t>
+            </w:r>
+            <w:proofErr w:type="spellEnd"/>
           </w:p>
         </w:tc>
       </w:tr>
@@ -223,9 +255,11 @@
             <w:tcW w:w="3116" w:type="dxa"/>
           </w:tcPr>
           <w:p>
+            <w:proofErr w:type="spellStart"/>
             <w:r>
               <w:t>Game_id</w:t>
             </w:r>
+            <w:proofErr w:type="spellEnd"/>
           </w:p>
         </w:tc>
         <w:tc>
@@ -243,9 +277,11 @@
             <w:tcW w:w="3117" w:type="dxa"/>
           </w:tcPr>
           <w:p>
+            <w:proofErr w:type="spellStart"/>
             <w:r>
               <w:t>Msg</w:t>
             </w:r>
+            <w:proofErr w:type="spellEnd"/>
           </w:p>
         </w:tc>
       </w:tr>
@@ -256,7 +292,12 @@
           </w:tcPr>
           <w:p>
             <w:r>
-              <w:t xml:space="preserve">Game_id </w:t>
+              <w:t>This</w:t>
+            </w:r>
+            <w:bookmarkStart w:id="0" w:name="_GoBack"/>
+            <w:bookmarkEnd w:id="0"/>
+            <w:r>
+              <w:t xml:space="preserve"> </w:t>
             </w:r>
             <w:r>
               <w:t xml:space="preserve">field </w:t>
@@ -318,7 +359,7 @@
           <w:noProof/>
         </w:rPr>
         <w:drawing>
-          <wp:inline distT="0" distB="0" distL="0" distR="0" wp14:anchorId="380C21DE" wp14:editId="60AFD9A5">
+          <wp:inline distT="0" distB="0" distL="0" distR="0" wp14:anchorId="0630549D" wp14:editId="072AC7A8">
             <wp:extent cx="4991100" cy="200025"/>
             <wp:effectExtent l="0" t="0" r="0" b="9525"/>
             <wp:docPr id="2" name="Picture 2"/>
@@ -365,7 +406,7 @@
           <w:noProof/>
         </w:rPr>
         <w:drawing>
-          <wp:inline distT="0" distB="0" distL="0" distR="0" wp14:anchorId="15293AD6" wp14:editId="4746EC8F">
+          <wp:inline distT="0" distB="0" distL="0" distR="0" wp14:anchorId="0F3A297D" wp14:editId="45564F64">
             <wp:extent cx="3905250" cy="238125"/>
             <wp:effectExtent l="0" t="0" r="0" b="9525"/>
             <wp:docPr id="1" name="Picture 1"/>
@@ -410,13 +451,26 @@
         <w:t>eight</w:t>
       </w:r>
       <w:r>
-        <w:t xml:space="preserve"> different request types that the server can handle from the client. These are </w:t>
+        <w:t xml:space="preserve"> different request types that the server can handle from the client. These </w:t>
+      </w:r>
+      <w:proofErr w:type="gramStart"/>
+      <w:r>
+        <w:t xml:space="preserve">are </w:t>
       </w:r>
       <w:r>
         <w:t xml:space="preserve"> </w:t>
       </w:r>
       <w:r>
-        <w:t>“new_game”</w:t>
+        <w:t>“</w:t>
+      </w:r>
+      <w:proofErr w:type="spellStart"/>
+      <w:proofErr w:type="gramEnd"/>
+      <w:r>
+        <w:t>new_game</w:t>
+      </w:r>
+      <w:proofErr w:type="spellEnd"/>
+      <w:r>
+        <w:t>”</w:t>
       </w:r>
       <w:r>
         <w:t>, ”connect”</w:t>
@@ -428,7 +482,15 @@
         <w:t xml:space="preserve"> </w:t>
       </w:r>
       <w:r>
-        <w:t>”join_game”</w:t>
+        <w:t>”</w:t>
+      </w:r>
+      <w:proofErr w:type="spellStart"/>
+      <w:r>
+        <w:t>join_game</w:t>
+      </w:r>
+      <w:proofErr w:type="spellEnd"/>
+      <w:r>
+        <w:t>”</w:t>
       </w:r>
       <w:r>
         <w:t xml:space="preserve"> </w:t>
@@ -440,22 +502,43 @@
         <w:t xml:space="preserve"> </w:t>
       </w:r>
       <w:r>
-        <w:t>”lobby_rdy”,</w:t>
+        <w:t>”</w:t>
+      </w:r>
+      <w:proofErr w:type="spellStart"/>
+      <w:r>
+        <w:t>lobby_rdy</w:t>
+      </w:r>
+      <w:proofErr w:type="spellEnd"/>
+      <w:r>
+        <w:t>”,</w:t>
       </w:r>
       <w:r>
         <w:t xml:space="preserve"> </w:t>
       </w:r>
       <w:r>
-        <w:t>”lobby_exit”, and “board_setup”. Each of these creates a specific message to reply to the client with or do nothing and wait for more data.</w:t>
+        <w:t>”</w:t>
+      </w:r>
+      <w:proofErr w:type="spellStart"/>
+      <w:r>
+        <w:t>lobby_exit</w:t>
+      </w:r>
+      <w:proofErr w:type="spellEnd"/>
+      <w:r>
+        <w:t>”, and “</w:t>
+      </w:r>
+      <w:proofErr w:type="spellStart"/>
+      <w:r>
+        <w:t>board_setup</w:t>
+      </w:r>
+      <w:proofErr w:type="spellEnd"/>
+      <w:r>
+        <w:t>”. Each of these creates a specific message to reply to the client with or do nothing and wait for more data.</w:t>
       </w:r>
       <w:r>
         <w:t xml:space="preserve">  </w:t>
       </w:r>
     </w:p>
-    <w:p>
-      <w:bookmarkStart w:id="0" w:name="_GoBack"/>
-      <w:bookmarkEnd w:id="0"/>
-    </w:p>
+    <w:p/>
     <w:p>
       <w:pPr>
         <w:jc w:val="both"/>
@@ -467,7 +550,15 @@
         <w:t>five</w:t>
       </w:r>
       <w:r>
-        <w:t xml:space="preserve"> components to my project that I wanted to incorporate and those were simple connectivity, a lobby system for joining games stored on the server, and playing games. Each of these protocols plays into the others. By that I mean that playing a game requires creating a new game which initiates the lobby protocol when the server creates the new game within its own lobby.</w:t>
+        <w:t xml:space="preserve"> components to my project that I wanted to incorporate and those were simple connectivity, a lobby system for joining games stored on the </w:t>
+      </w:r>
+      <w:proofErr w:type="gramStart"/>
+      <w:r>
+        <w:t>server, and</w:t>
+      </w:r>
+      <w:proofErr w:type="gramEnd"/>
+      <w:r>
+        <w:t xml:space="preserve"> playing games. Each of these protocols plays into the others. By that I mean that playing a game requires creating a new game which initiates the lobby protocol when the server creates the new game within its own lobby.</w:t>
       </w:r>
       <w:r>
         <w:t xml:space="preserve"> See below for </w:t>
@@ -499,8 +590,15 @@
     </w:p>
     <w:p>
       <w:r>
-        <w:t>Client Connects to Server Socket on Host:Port</w:t>
-      </w:r>
+        <w:t xml:space="preserve">Client Connects to Server Socket on </w:t>
+      </w:r>
+      <w:proofErr w:type="spellStart"/>
+      <w:proofErr w:type="gramStart"/>
+      <w:r>
+        <w:t>Host:Port</w:t>
+      </w:r>
+      <w:proofErr w:type="spellEnd"/>
+      <w:proofErr w:type="gramEnd"/>
     </w:p>
     <w:p>
       <w:r>
@@ -512,7 +610,15 @@
     </w:p>
     <w:p>
       <w:r>
-        <w:t>Server sends ‘conn_request’ reply with either 0 or 1</w:t>
+        <w:t>Server sends ‘</w:t>
+      </w:r>
+      <w:proofErr w:type="spellStart"/>
+      <w:r>
+        <w:t>conn_request</w:t>
+      </w:r>
+      <w:proofErr w:type="spellEnd"/>
+      <w:r>
+        <w:t>’ reply with either 0 or 1</w:t>
       </w:r>
       <w:r>
         <w:t xml:space="preserve"> for confirmation.</w:t>
@@ -528,7 +634,15 @@
     </w:p>
     <w:p>
       <w:r>
-        <w:t>Server sends back current lobby data for the server. List of games in (id,# players) form.</w:t>
+        <w:t>Server sends back current lobby data for the server. List of games in (</w:t>
+      </w:r>
+      <w:proofErr w:type="gramStart"/>
+      <w:r>
+        <w:t>id,#</w:t>
+      </w:r>
+      <w:proofErr w:type="gramEnd"/>
+      <w:r>
+        <w:t xml:space="preserve"> players) form.</w:t>
       </w:r>
     </w:p>
     <w:p>
@@ -547,22 +661,51 @@
     </w:p>
     <w:p>
       <w:r>
-        <w:t>Client sends ‘new_game’ request</w:t>
-      </w:r>
-    </w:p>
-    <w:p>
-      <w:r>
-        <w:t>Server creates lobby for game with new unique game_id</w:t>
-      </w:r>
-    </w:p>
-    <w:p>
-      <w:r>
-        <w:t>Server sends reply of ‘game_made’ with either a 0 or 1 for confirmation.</w:t>
-      </w:r>
-    </w:p>
-    <w:p>
-      <w:r>
-        <w:t>Start Lobby Rdy process</w:t>
+        <w:t>Client sends ‘</w:t>
+      </w:r>
+      <w:proofErr w:type="spellStart"/>
+      <w:r>
+        <w:t>new_game</w:t>
+      </w:r>
+      <w:proofErr w:type="spellEnd"/>
+      <w:r>
+        <w:t>’ request</w:t>
+      </w:r>
+    </w:p>
+    <w:p>
+      <w:r>
+        <w:t xml:space="preserve">Server creates lobby for game with new unique </w:t>
+      </w:r>
+      <w:proofErr w:type="spellStart"/>
+      <w:r>
+        <w:t>game_id</w:t>
+      </w:r>
+      <w:proofErr w:type="spellEnd"/>
+    </w:p>
+    <w:p>
+      <w:r>
+        <w:t>Server sends reply of ‘</w:t>
+      </w:r>
+      <w:proofErr w:type="spellStart"/>
+      <w:r>
+        <w:t>game_made</w:t>
+      </w:r>
+      <w:proofErr w:type="spellEnd"/>
+      <w:r>
+        <w:t>’ with either a 0 or 1 for confirmation.</w:t>
+      </w:r>
+    </w:p>
+    <w:p>
+      <w:r>
+        <w:t xml:space="preserve">Start Lobby </w:t>
+      </w:r>
+      <w:proofErr w:type="spellStart"/>
+      <w:r>
+        <w:t>Rdy</w:t>
+      </w:r>
+      <w:proofErr w:type="spellEnd"/>
+      <w:r>
+        <w:t xml:space="preserve"> process</w:t>
       </w:r>
     </w:p>
     <w:p>
@@ -583,7 +726,23 @@
     </w:p>
     <w:p>
       <w:r>
-        <w:t>Client sends ‘join_game’ request with game_id and player info of the requested game to join</w:t>
+        <w:t>Client sends ‘</w:t>
+      </w:r>
+      <w:proofErr w:type="spellStart"/>
+      <w:r>
+        <w:t>join_game</w:t>
+      </w:r>
+      <w:proofErr w:type="spellEnd"/>
+      <w:r>
+        <w:t xml:space="preserve">’ request with </w:t>
+      </w:r>
+      <w:proofErr w:type="spellStart"/>
+      <w:r>
+        <w:t>game_id</w:t>
+      </w:r>
+      <w:proofErr w:type="spellEnd"/>
+      <w:r>
+        <w:t xml:space="preserve"> and player info of the requested game to join</w:t>
       </w:r>
     </w:p>
     <w:p>
@@ -593,12 +752,28 @@
     </w:p>
     <w:p>
       <w:r>
-        <w:t>Server sends reply of ‘join_result’ with either 0 or 1 for confirmation</w:t>
-      </w:r>
-    </w:p>
-    <w:p>
-      <w:r>
-        <w:t>Start Lobby Rdy process</w:t>
+        <w:t>Server sends reply of ‘</w:t>
+      </w:r>
+      <w:proofErr w:type="spellStart"/>
+      <w:r>
+        <w:t>join_result</w:t>
+      </w:r>
+      <w:proofErr w:type="spellEnd"/>
+      <w:r>
+        <w:t>’ with either 0 or 1 for confirmation</w:t>
+      </w:r>
+    </w:p>
+    <w:p>
+      <w:r>
+        <w:t xml:space="preserve">Start Lobby </w:t>
+      </w:r>
+      <w:proofErr w:type="spellStart"/>
+      <w:r>
+        <w:t>Rdy</w:t>
+      </w:r>
+      <w:proofErr w:type="spellEnd"/>
+      <w:r>
+        <w:t xml:space="preserve"> process</w:t>
       </w:r>
     </w:p>
     <w:p>
@@ -614,11 +789,19 @@
           <w:u w:val="single"/>
         </w:rPr>
       </w:pPr>
+      <w:proofErr w:type="spellStart"/>
       <w:r>
         <w:rPr>
           <w:u w:val="single"/>
         </w:rPr>
-        <w:t>Lobby_Rdy Process</w:t>
+        <w:t>Lobby_Rdy</w:t>
+      </w:r>
+      <w:proofErr w:type="spellEnd"/>
+      <w:r>
+        <w:rPr>
+          <w:u w:val="single"/>
+        </w:rPr>
+        <w:t xml:space="preserve"> Process</w:t>
       </w:r>
     </w:p>
     <w:p>
@@ -629,7 +812,15 @@
     </w:p>
     <w:p>
       <w:r>
-        <w:t>Client sends ‘lobby_rdy’ request to server.</w:t>
+        <w:t>Client sends ‘</w:t>
+      </w:r>
+      <w:proofErr w:type="spellStart"/>
+      <w:r>
+        <w:t>lobby_rdy</w:t>
+      </w:r>
+      <w:proofErr w:type="spellEnd"/>
+      <w:r>
+        <w:t>’ request to server.</w:t>
       </w:r>
     </w:p>
     <w:p>
@@ -639,9 +830,11 @@
       <w:r>
         <w:t>‘</w:t>
       </w:r>
+      <w:proofErr w:type="spellStart"/>
       <w:r>
         <w:t>game_start</w:t>
       </w:r>
+      <w:proofErr w:type="spellEnd"/>
       <w:r>
         <w:t>’</w:t>
       </w:r>
@@ -649,7 +842,15 @@
         <w:t xml:space="preserve"> or </w:t>
       </w:r>
       <w:r>
-        <w:t>‘lobby-resp’ and info on what players are ready.</w:t>
+        <w:t>‘lobby-</w:t>
+      </w:r>
+      <w:proofErr w:type="spellStart"/>
+      <w:r>
+        <w:t>resp</w:t>
+      </w:r>
+      <w:proofErr w:type="spellEnd"/>
+      <w:r>
+        <w:t>’ and info on what players are ready.</w:t>
       </w:r>
     </w:p>
     <w:p>
@@ -672,7 +873,15 @@
     </w:p>
     <w:p>
       <w:r>
-        <w:t>Client sends ‘lobby_exit’ request to server.</w:t>
+        <w:t>Client sends ‘</w:t>
+      </w:r>
+      <w:proofErr w:type="spellStart"/>
+      <w:r>
+        <w:t>lobby_exit</w:t>
+      </w:r>
+      <w:proofErr w:type="spellEnd"/>
+      <w:r>
+        <w:t>’ request to server.</w:t>
       </w:r>
     </w:p>
     <w:p>
@@ -691,7 +900,15 @@
     </w:p>
     <w:p>
       <w:r>
-        <w:t>Client receives ‘game_start’ request from server.</w:t>
+        <w:t>Client receives ‘</w:t>
+      </w:r>
+      <w:proofErr w:type="spellStart"/>
+      <w:r>
+        <w:t>game_start</w:t>
+      </w:r>
+      <w:proofErr w:type="spellEnd"/>
+      <w:r>
+        <w:t>’ request from server.</w:t>
       </w:r>
     </w:p>
     <w:p>
@@ -701,12 +918,28 @@
     </w:p>
     <w:p>
       <w:r>
-        <w:t>Client sends ‘board_setup’ request to server with array of board info.</w:t>
-      </w:r>
-    </w:p>
-    <w:p>
-      <w:r>
-        <w:t>Server waits til both boards are in and then starts ‘move’ process with client1.</w:t>
+        <w:t>Client sends ‘</w:t>
+      </w:r>
+      <w:proofErr w:type="spellStart"/>
+      <w:r>
+        <w:t>board_setup</w:t>
+      </w:r>
+      <w:proofErr w:type="spellEnd"/>
+      <w:r>
+        <w:t>’ request to server with array of board info.</w:t>
+      </w:r>
+    </w:p>
+    <w:p>
+      <w:r>
+        <w:t xml:space="preserve">Server waits </w:t>
+      </w:r>
+      <w:proofErr w:type="spellStart"/>
+      <w:r>
+        <w:t>til</w:t>
+      </w:r>
+      <w:proofErr w:type="spellEnd"/>
+      <w:r>
+        <w:t xml:space="preserve"> both boards are in and then starts ‘move’ process with client1.</w:t>
       </w:r>
     </w:p>
     <w:p/>
@@ -720,7 +953,15 @@
     </w:p>
     <w:p>
       <w:r>
-        <w:t>Client1 receives ‘move_req’ or ‘turn’ from server.</w:t>
+        <w:t>Client1 receives ‘</w:t>
+      </w:r>
+      <w:proofErr w:type="spellStart"/>
+      <w:r>
+        <w:t>move_req</w:t>
+      </w:r>
+      <w:proofErr w:type="spellEnd"/>
+      <w:r>
+        <w:t>’ or ‘turn’ from server.</w:t>
       </w:r>
     </w:p>
     <w:p>
@@ -730,10 +971,26 @@
     </w:p>
     <w:p>
       <w:r>
-        <w:t>Server computes what happened during the move and sends ‘move_result’ request to Client1 and sends ‘turn’ request to client2.</w:t>
-      </w:r>
-      <w:r>
-        <w:t xml:space="preserve"> If the server determines someone won it sends ‘win’ request to winner and ‘lose’ request to loser clients.</w:t>
+        <w:t>Server computes what happened during the move and sends ‘</w:t>
+      </w:r>
+      <w:proofErr w:type="spellStart"/>
+      <w:r>
+        <w:t>move_result</w:t>
+      </w:r>
+      <w:proofErr w:type="spellEnd"/>
+      <w:r>
+        <w:t>’ request to Client1 and sends ‘turn’ request to client2.</w:t>
+      </w:r>
+      <w:r>
+        <w:t xml:space="preserve"> If the server determines someone </w:t>
+      </w:r>
+      <w:proofErr w:type="gramStart"/>
+      <w:r>
+        <w:t>won</w:t>
+      </w:r>
+      <w:proofErr w:type="gramEnd"/>
+      <w:r>
+        <w:t xml:space="preserve"> it sends ‘win’ request to winner and ‘lose’ request to loser clients.</w:t>
       </w:r>
       <w:r>
         <w:t xml:space="preserve"> </w:t>
@@ -767,7 +1024,15 @@
     </w:p>
     <w:p>
       <w:r>
-        <w:t xml:space="preserve">During the process of creating this application I learned quite a lot about the design and implementation of client server applications. The first lesson I had was that TCP is not ideal for dealing with multiple clients as it is connection based. I first implemented this app using TCP and then had to change to UDP when I realized how much work it would be to implement handling of the connections as opposed to just handling the games and users. The second thing I learned is that you need very defined protocols and formats for these protocols. I was pretty confused with my own code until I sat down and made a whole matrix and flow pattern for the individual protocols. The third and final thing I learned is that implementing a network protocol is a lot easier than combining that network protocol with a front end graphics service. I attempted to add a GUI for the client but ended up spending two whole days trying to learn graphics libraries when I could have spent that making more robust protocols and adding features to the server. </w:t>
+        <w:t xml:space="preserve">During the process of creating this application I learned quite a lot about the design and implementation of client server applications. The first lesson I had was that TCP is not ideal for dealing with multiple clients as it is connection based. I first implemented this app using TCP and then had to change to UDP when I realized how much work it would be to implement handling of the connections as opposed to just handling the games and users. The second thing I learned is that you need very defined protocols and formats for these protocols. I was pretty confused with my own code until I sat down and made a whole matrix and flow pattern for the individual protocols. The third and final thing I learned is that implementing a network protocol is a lot easier than combining that network protocol with a </w:t>
+      </w:r>
+      <w:proofErr w:type="gramStart"/>
+      <w:r>
+        <w:t>front end</w:t>
+      </w:r>
+      <w:proofErr w:type="gramEnd"/>
+      <w:r>
+        <w:t xml:space="preserve"> graphics service. I attempted to add a GUI for the client but ended up spending two whole days trying to learn graphics libraries when I could have spent that making more robust protocols and adding features to the server. </w:t>
       </w:r>
     </w:p>
     <w:p>
@@ -812,7 +1077,7 @@
 </file>
 
 <file path=word/styles.xml><?xml version="1.0" encoding="utf-8"?>
-<w:styles xmlns:mc="http://schemas.openxmlformats.org/markup-compatibility/2006" xmlns:r="http://schemas.openxmlformats.org/officeDocument/2006/relationships" xmlns:w="http://schemas.openxmlformats.org/wordprocessingml/2006/main" xmlns:w14="http://schemas.microsoft.com/office/word/2010/wordml" xmlns:w15="http://schemas.microsoft.com/office/word/2012/wordml" xmlns:w16se="http://schemas.microsoft.com/office/word/2015/wordml/symex" mc:Ignorable="w14 w15 w16se">
+<w:styles xmlns:mc="http://schemas.openxmlformats.org/markup-compatibility/2006" xmlns:r="http://schemas.openxmlformats.org/officeDocument/2006/relationships" xmlns:w="http://schemas.openxmlformats.org/wordprocessingml/2006/main" xmlns:w14="http://schemas.microsoft.com/office/word/2010/wordml" xmlns:w15="http://schemas.microsoft.com/office/word/2012/wordml" xmlns:w16cid="http://schemas.microsoft.com/office/word/2016/wordml/cid" xmlns:w16se="http://schemas.microsoft.com/office/word/2015/wordml/symex" mc:Ignorable="w14 w15 w16se w16cid">
   <w:docDefaults>
     <w:rPrDefault>
       <w:rPr>
@@ -828,7 +1093,7 @@
       </w:pPr>
     </w:pPrDefault>
   </w:docDefaults>
-  <w:latentStyles w:defLockedState="0" w:defUIPriority="99" w:defSemiHidden="0" w:defUnhideWhenUsed="0" w:defQFormat="0" w:count="371">
+  <w:latentStyles w:defLockedState="0" w:defUIPriority="99" w:defSemiHidden="0" w:defUnhideWhenUsed="0" w:defQFormat="0" w:count="375">
     <w:lsdException w:name="Normal" w:uiPriority="0" w:qFormat="1"/>
     <w:lsdException w:name="heading 1" w:uiPriority="9" w:qFormat="1"/>
     <w:lsdException w:name="heading 2" w:semiHidden="1" w:uiPriority="9" w:unhideWhenUsed="1" w:qFormat="1"/>
@@ -934,7 +1199,6 @@
     <w:lsdException w:name="HTML Sample" w:semiHidden="1" w:unhideWhenUsed="1"/>
     <w:lsdException w:name="HTML Typewriter" w:semiHidden="1" w:unhideWhenUsed="1"/>
     <w:lsdException w:name="HTML Variable" w:semiHidden="1" w:unhideWhenUsed="1"/>
-    <w:lsdException w:name="Normal Table" w:semiHidden="1" w:unhideWhenUsed="1"/>
     <w:lsdException w:name="annotation subject" w:semiHidden="1" w:unhideWhenUsed="1"/>
     <w:lsdException w:name="No List" w:semiHidden="1" w:unhideWhenUsed="1"/>
     <w:lsdException w:name="Outline List 1" w:semiHidden="1" w:unhideWhenUsed="1"/>
@@ -978,10 +1242,8 @@
     <w:lsdException w:name="Table Elegant" w:semiHidden="1" w:unhideWhenUsed="1"/>
     <w:lsdException w:name="Table Professional" w:semiHidden="1" w:unhideWhenUsed="1"/>
     <w:lsdException w:name="Table Subtle 1" w:semiHidden="1" w:unhideWhenUsed="1"/>
-    <w:lsdException w:name="Table Subtle 2" w:semiHidden="1" w:unhideWhenUsed="1"/>
     <w:lsdException w:name="Table Web 1" w:semiHidden="1" w:unhideWhenUsed="1"/>
     <w:lsdException w:name="Table Web 2" w:semiHidden="1" w:unhideWhenUsed="1"/>
-    <w:lsdException w:name="Table Web 3" w:semiHidden="1" w:unhideWhenUsed="1"/>
     <w:lsdException w:name="Balloon Text" w:semiHidden="1" w:unhideWhenUsed="1"/>
     <w:lsdException w:name="Table Grid" w:uiPriority="39"/>
     <w:lsdException w:name="Table Theme" w:semiHidden="1" w:unhideWhenUsed="1"/>
@@ -1200,6 +1462,10 @@
     <w:lsdException w:name="List Table 5 Dark Accent 6" w:uiPriority="50"/>
     <w:lsdException w:name="List Table 6 Colorful Accent 6" w:uiPriority="51"/>
     <w:lsdException w:name="List Table 7 Colorful Accent 6" w:uiPriority="52"/>
+    <w:lsdException w:name="Mention" w:semiHidden="1" w:unhideWhenUsed="1"/>
+    <w:lsdException w:name="Smart Hyperlink" w:semiHidden="1" w:unhideWhenUsed="1"/>
+    <w:lsdException w:name="Hashtag" w:semiHidden="1" w:unhideWhenUsed="1"/>
+    <w:lsdException w:name="Unresolved Mention" w:semiHidden="1" w:unhideWhenUsed="1"/>
   </w:latentStyles>
   <w:style w:type="paragraph" w:default="1" w:styleId="Normal">
     <w:name w:val="Normal"/>

</xml_diff>